<commit_message>
adding usc ids to smmary docx
</commit_message>
<xml_diff>
--- a/Summary.docx
+++ b/Summary.docx
@@ -38,6 +38,15 @@
       </w:pPr>
       <w:r>
         <w:t xml:space="preserve">USC ID/s: </w:t>
+      </w:r>
+      <w:r>
+        <w:t xml:space="preserve">2143749103, </w:t>
+      </w:r>
+      <w:r>
+        <w:t>4727109268</w:t>
+      </w:r>
+      <w:r>
+        <w:t>, 4371197245</w:t>
       </w:r>
     </w:p>
     <w:p/>
@@ -1345,6 +1354,9 @@
         <w:jc w:val="center"/>
       </w:pPr>
       <w:r>
+        <w:rPr>
+          <w:noProof/>
+        </w:rPr>
         <w:drawing>
           <wp:inline distT="0" distB="0" distL="0" distR="0" wp14:anchorId="254300B9" wp14:editId="6CC213A4">
             <wp:extent cx="3997786" cy="3021150"/>
@@ -1434,6 +1446,9 @@
         <w:jc w:val="center"/>
       </w:pPr>
       <w:r>
+        <w:rPr>
+          <w:noProof/>
+        </w:rPr>
         <w:drawing>
           <wp:inline distT="0" distB="0" distL="0" distR="0" wp14:anchorId="624A834D" wp14:editId="3E6A86E8">
             <wp:extent cx="3899160" cy="2933226"/>
@@ -1534,6 +1549,11 @@
       </w:r>
     </w:p>
     <w:p>
+      <w:pPr>
+        <w:rPr>
+          <w:color w:val="000000" w:themeColor="text1"/>
+        </w:rPr>
+      </w:pPr>
       <w:r>
         <w:t>&lt;USC ID/s&gt;: &lt;</w:t>
       </w:r>
@@ -1544,6 +1564,71 @@
         <w:t>Equal Contribution&gt;</w:t>
       </w:r>
     </w:p>
+    <w:p>
+      <w:pPr>
+        <w:rPr>
+          <w:color w:val="000000" w:themeColor="text1"/>
+        </w:rPr>
+      </w:pPr>
+      <w:r>
+        <w:t>2143749103</w:t>
+      </w:r>
+      <w:r>
+        <w:t xml:space="preserve"> : </w:t>
+      </w:r>
+      <w:r>
+        <w:rPr>
+          <w:color w:val="000000" w:themeColor="text1"/>
+        </w:rPr>
+        <w:t>Equal Contribution</w:t>
+      </w:r>
+    </w:p>
+    <w:p>
+      <w:pPr>
+        <w:rPr>
+          <w:color w:val="000000" w:themeColor="text1"/>
+        </w:rPr>
+      </w:pPr>
+      <w:r>
+        <w:t>4727109268</w:t>
+      </w:r>
+      <w:r>
+        <w:t xml:space="preserve"> : </w:t>
+      </w:r>
+      <w:r>
+        <w:rPr>
+          <w:color w:val="000000" w:themeColor="text1"/>
+        </w:rPr>
+        <w:t>Equal Contribution</w:t>
+      </w:r>
+    </w:p>
+    <w:p>
+      <w:pPr>
+        <w:rPr>
+          <w:color w:val="000000" w:themeColor="text1"/>
+        </w:rPr>
+      </w:pPr>
+      <w:r>
+        <w:t>4371197245</w:t>
+      </w:r>
+      <w:r>
+        <w:t xml:space="preserve"> : </w:t>
+      </w:r>
+      <w:r>
+        <w:rPr>
+          <w:color w:val="000000" w:themeColor="text1"/>
+        </w:rPr>
+        <w:t>Equal Contribution</w:t>
+      </w:r>
+    </w:p>
+    <w:p>
+      <w:pPr>
+        <w:rPr>
+          <w:color w:val="000000" w:themeColor="text1"/>
+        </w:rPr>
+      </w:pPr>
+    </w:p>
+    <w:p/>
     <w:p/>
     <w:sectPr>
       <w:pgSz w:w="11906" w:h="16838"/>

</xml_diff>

<commit_message>
changing time to ms
</commit_message>
<xml_diff>
--- a/Summary.docx
+++ b/Summary.docx
@@ -1450,10 +1450,10 @@
           <w:noProof/>
         </w:rPr>
         <w:drawing>
-          <wp:inline distT="0" distB="0" distL="0" distR="0" wp14:anchorId="624A834D" wp14:editId="3E6A86E8">
-            <wp:extent cx="3899160" cy="2933226"/>
-            <wp:effectExtent l="0" t="0" r="6350" b="635"/>
-            <wp:docPr id="2" name="Picture 2" descr="Chart, line chart&#10;&#10;Description automatically generated"/>
+          <wp:inline distT="0" distB="0" distL="0" distR="0" wp14:anchorId="1ADCC7D8" wp14:editId="55DE4FB1">
+            <wp:extent cx="3467100" cy="2600517"/>
+            <wp:effectExtent l="0" t="0" r="0" b="9525"/>
+            <wp:docPr id="3" name="Picture 3" descr="Chart, line chart&#10;&#10;Description automatically generated"/>
             <wp:cNvGraphicFramePr>
               <a:graphicFrameLocks xmlns:a="http://schemas.openxmlformats.org/drawingml/2006/main" noChangeAspect="1"/>
             </wp:cNvGraphicFramePr>
@@ -1461,7 +1461,7 @@
               <a:graphicData uri="http://schemas.openxmlformats.org/drawingml/2006/picture">
                 <pic:pic xmlns:pic="http://schemas.openxmlformats.org/drawingml/2006/picture">
                   <pic:nvPicPr>
-                    <pic:cNvPr id="2" name="Picture 2" descr="Chart, line chart&#10;&#10;Description automatically generated"/>
+                    <pic:cNvPr id="3" name="Picture 3" descr="Chart, line chart&#10;&#10;Description automatically generated"/>
                     <pic:cNvPicPr/>
                   </pic:nvPicPr>
                   <pic:blipFill>
@@ -1473,7 +1473,7 @@
                   <pic:spPr>
                     <a:xfrm>
                       <a:off x="0" y="0"/>
-                      <a:ext cx="3900772" cy="2934439"/>
+                      <a:ext cx="3477613" cy="2608403"/>
                     </a:xfrm>
                     <a:prstGeom prst="rect">
                       <a:avLst/>
@@ -1571,10 +1571,7 @@
         </w:rPr>
       </w:pPr>
       <w:r>
-        <w:t>2143749103</w:t>
-      </w:r>
-      <w:r>
-        <w:t xml:space="preserve"> : </w:t>
+        <w:t xml:space="preserve">2143749103 : </w:t>
       </w:r>
       <w:r>
         <w:rPr>
@@ -1609,10 +1606,7 @@
         </w:rPr>
       </w:pPr>
       <w:r>
-        <w:t>4371197245</w:t>
-      </w:r>
-      <w:r>
-        <w:t xml:space="preserve"> : </w:t>
+        <w:t xml:space="preserve">4371197245 : </w:t>
       </w:r>
       <w:r>
         <w:rPr>

</xml_diff>

<commit_message>
memory explanation summary pdf
</commit_message>
<xml_diff>
--- a/Summary.docx
+++ b/Summary.docx
@@ -1407,10 +1407,16 @@
       <w:r>
         <w:t>Basic:</w:t>
       </w:r>
+      <w:r>
+        <w:t xml:space="preserve"> Exponential</w:t>
+      </w:r>
     </w:p>
     <w:p>
       <w:r>
         <w:t>Efficient:</w:t>
+      </w:r>
+      <w:r>
+        <w:t xml:space="preserve"> Linear</w:t>
       </w:r>
     </w:p>
     <w:p>
@@ -1419,6 +1425,25 @@
       </w:pPr>
       <w:r>
         <w:t xml:space="preserve">Explanation: </w:t>
+      </w:r>
+    </w:p>
+    <w:p>
+      <w:pPr>
+        <w:jc w:val="both"/>
+      </w:pPr>
+      <w:r>
+        <w:t>As we can see from the graph, the basic dynamic programming algorithm takes exponentially more memory as the problem size is increased because it requires to create a memorization table of size m*n whereas the efficient algorithm which uses a divide and conquer approach with dynamic programming, we will use</w:t>
+      </w:r>
+      <w:r>
+        <w:t xml:space="preserve"> only 2 * max(</w:t>
+      </w:r>
+      <w:proofErr w:type="spellStart"/>
+      <w:r>
+        <w:t>m,n</w:t>
+      </w:r>
+      <w:proofErr w:type="spellEnd"/>
+      <w:r>
+        <w:t>) space which explains the linear memory growth.</w:t>
       </w:r>
     </w:p>
     <w:p>

</xml_diff>

<commit_message>
change exponential to poly
</commit_message>
<xml_diff>
--- a/Summary.docx
+++ b/Summary.docx
@@ -1,6 +1,6 @@
 
 <file path=word/document.xml><?xml version="1.0" encoding="utf-8"?>
-<w:document xmlns:wpc="http://schemas.microsoft.com/office/word/2010/wordprocessingCanvas" xmlns:cx="http://schemas.microsoft.com/office/drawing/2014/chartex" xmlns:cx1="http://schemas.microsoft.com/office/drawing/2015/9/8/chartex" xmlns:cx2="http://schemas.microsoft.com/office/drawing/2015/10/21/chartex" xmlns:cx3="http://schemas.microsoft.com/office/drawing/2016/5/9/chartex" xmlns:cx4="http://schemas.microsoft.com/office/drawing/2016/5/10/chartex" xmlns:cx5="http://schemas.microsoft.com/office/drawing/2016/5/11/chartex" xmlns:cx6="http://schemas.microsoft.com/office/drawing/2016/5/12/chartex" xmlns:cx7="http://schemas.microsoft.com/office/drawing/2016/5/13/chartex" xmlns:cx8="http://schemas.microsoft.com/office/drawing/2016/5/14/chartex" xmlns:mc="http://schemas.openxmlformats.org/markup-compatibility/2006" xmlns:aink="http://schemas.microsoft.com/office/drawing/2016/ink" xmlns:am3d="http://schemas.microsoft.com/office/drawing/2017/model3d" xmlns:o="urn:schemas-microsoft-com:office:office" xmlns:oel="http://schemas.microsoft.com/office/2019/extlst" xmlns:r="http://schemas.openxmlformats.org/officeDocument/2006/relationships" xmlns:m="http://schemas.openxmlformats.org/officeDocument/2006/math" xmlns:v="urn:schemas-microsoft-com:vml" xmlns:wp14="http://schemas.microsoft.com/office/word/2010/wordprocessingDrawing" xmlns:wp="http://schemas.openxmlformats.org/drawingml/2006/wordprocessingDrawing" xmlns:w10="urn:schemas-microsoft-com:office:word" xmlns:w="http://schemas.openxmlformats.org/wordprocessingml/2006/main" xmlns:w14="http://schemas.microsoft.com/office/word/2010/wordml" xmlns:w15="http://schemas.microsoft.com/office/word/2012/wordml" xmlns:w16cex="http://schemas.microsoft.com/office/word/2018/wordml/cex" xmlns:w16cid="http://schemas.microsoft.com/office/word/2016/wordml/cid" xmlns:w16="http://schemas.microsoft.com/office/word/2018/wordml" xmlns:w16sdtdh="http://schemas.microsoft.com/office/word/2020/wordml/sdtdatahash" xmlns:w16se="http://schemas.microsoft.com/office/word/2015/wordml/symex" xmlns:wpg="http://schemas.microsoft.com/office/word/2010/wordprocessingGroup" xmlns:wpi="http://schemas.microsoft.com/office/word/2010/wordprocessingInk" xmlns:wne="http://schemas.microsoft.com/office/word/2006/wordml" xmlns:wps="http://schemas.microsoft.com/office/word/2010/wordprocessingShape" mc:Ignorable="w14 w15 w16se w16cid w16 w16cex w16sdtdh wp14">
+<w:document xmlns:wpc="http://schemas.microsoft.com/office/word/2010/wordprocessingCanvas" xmlns:cx="http://schemas.microsoft.com/office/drawing/2014/chartex" xmlns:cx1="http://schemas.microsoft.com/office/drawing/2015/9/8/chartex" xmlns:cx2="http://schemas.microsoft.com/office/drawing/2015/10/21/chartex" xmlns:cx3="http://schemas.microsoft.com/office/drawing/2016/5/9/chartex" xmlns:cx4="http://schemas.microsoft.com/office/drawing/2016/5/10/chartex" xmlns:cx5="http://schemas.microsoft.com/office/drawing/2016/5/11/chartex" xmlns:cx6="http://schemas.microsoft.com/office/drawing/2016/5/12/chartex" xmlns:cx7="http://schemas.microsoft.com/office/drawing/2016/5/13/chartex" xmlns:cx8="http://schemas.microsoft.com/office/drawing/2016/5/14/chartex" xmlns:mc="http://schemas.openxmlformats.org/markup-compatibility/2006" xmlns:aink="http://schemas.microsoft.com/office/drawing/2016/ink" xmlns:am3d="http://schemas.microsoft.com/office/drawing/2017/model3d" xmlns:o="urn:schemas-microsoft-com:office:office" xmlns:r="http://schemas.openxmlformats.org/officeDocument/2006/relationships" xmlns:m="http://schemas.openxmlformats.org/officeDocument/2006/math" xmlns:v="urn:schemas-microsoft-com:vml" xmlns:wp14="http://schemas.microsoft.com/office/word/2010/wordprocessingDrawing" xmlns:wp="http://schemas.openxmlformats.org/drawingml/2006/wordprocessingDrawing" xmlns:w10="urn:schemas-microsoft-com:office:word" xmlns:w="http://schemas.openxmlformats.org/wordprocessingml/2006/main" xmlns:w14="http://schemas.microsoft.com/office/word/2010/wordml" xmlns:w15="http://schemas.microsoft.com/office/word/2012/wordml" xmlns:w16cex="http://schemas.microsoft.com/office/word/2018/wordml/cex" xmlns:w16cid="http://schemas.microsoft.com/office/word/2016/wordml/cid" xmlns:w16="http://schemas.microsoft.com/office/word/2018/wordml" xmlns:w16sdtdh="http://schemas.microsoft.com/office/word/2020/wordml/sdtdatahash" xmlns:w16se="http://schemas.microsoft.com/office/word/2015/wordml/symex" xmlns:wpg="http://schemas.microsoft.com/office/word/2010/wordprocessingGroup" xmlns:wpi="http://schemas.microsoft.com/office/word/2010/wordprocessingInk" xmlns:wne="http://schemas.microsoft.com/office/word/2006/wordml" xmlns:wps="http://schemas.microsoft.com/office/word/2010/wordprocessingShape" mc:Ignorable="w14 w15 w16se w16cid w16 w16cex w16sdtdh wp14">
   <w:body>
     <w:p>
       <w:pPr>
@@ -1438,12 +1438,10 @@
         <w:t xml:space="preserve"> only 2 * max(</w:t>
       </w:r>
       <w:proofErr w:type="spellStart"/>
-      <w:proofErr w:type="gramStart"/>
       <w:r>
         <w:t>m,n</w:t>
       </w:r>
       <w:proofErr w:type="spellEnd"/>
-      <w:proofErr w:type="gramEnd"/>
       <w:r>
         <w:t>) space which explains the linear memory growth.</w:t>
       </w:r>
@@ -1526,7 +1524,10 @@
         <w:t>Basic:</w:t>
       </w:r>
       <w:r>
-        <w:t xml:space="preserve"> Exponential</w:t>
+        <w:t xml:space="preserve"> </w:t>
+      </w:r>
+      <w:r>
+        <w:t>Polynomial</w:t>
       </w:r>
     </w:p>
     <w:p>
@@ -1534,7 +1535,10 @@
         <w:t>Efficient:</w:t>
       </w:r>
       <w:r>
-        <w:t xml:space="preserve"> Exponential</w:t>
+        <w:t xml:space="preserve"> </w:t>
+      </w:r>
+      <w:r>
+        <w:t>Polynomial</w:t>
       </w:r>
     </w:p>
     <w:p>
@@ -1546,8 +1550,23 @@
       </w:r>
     </w:p>
     <w:p>
-      <w:r>
-        <w:t>We can see from the graph that the time taken for the both the basic and space efficient algorithms show an exponentially increasing time as the input size is increased. Both algorithms take O(</w:t>
+      <w:pPr>
+        <w:jc w:val="both"/>
+      </w:pPr>
+      <w:r>
+        <w:t xml:space="preserve">We can see from the graph that the time taken for the both the basic and space efficient algorithms show an </w:t>
+      </w:r>
+      <w:r>
+        <w:t xml:space="preserve">polynomial </w:t>
+      </w:r>
+      <w:r>
+        <w:t>exponent</w:t>
+      </w:r>
+      <w:r>
+        <w:t>ial</w:t>
+      </w:r>
+      <w:r>
+        <w:t xml:space="preserve"> increasing time as the input size is increased. Both algorithms take O(</w:t>
       </w:r>
       <w:proofErr w:type="spellStart"/>
       <w:r>
@@ -1633,13 +1652,8 @@
           <w:color w:val="000000" w:themeColor="text1"/>
         </w:rPr>
       </w:pPr>
-      <w:proofErr w:type="gramStart"/>
-      <w:r>
-        <w:t>2143749103 :</w:t>
-      </w:r>
-      <w:proofErr w:type="gramEnd"/>
-      <w:r>
-        <w:t xml:space="preserve"> </w:t>
+      <w:r>
+        <w:t xml:space="preserve">2143749103 : </w:t>
       </w:r>
       <w:r>
         <w:rPr>
@@ -1654,16 +1668,11 @@
           <w:color w:val="000000" w:themeColor="text1"/>
         </w:rPr>
       </w:pPr>
-      <w:proofErr w:type="gramStart"/>
       <w:r>
         <w:t>4727109268</w:t>
       </w:r>
       <w:r>
-        <w:t xml:space="preserve"> :</w:t>
-      </w:r>
-      <w:proofErr w:type="gramEnd"/>
-      <w:r>
-        <w:t xml:space="preserve"> </w:t>
+        <w:t xml:space="preserve"> : </w:t>
       </w:r>
       <w:r>
         <w:rPr>
@@ -1678,13 +1687,8 @@
           <w:color w:val="000000" w:themeColor="text1"/>
         </w:rPr>
       </w:pPr>
-      <w:proofErr w:type="gramStart"/>
-      <w:r>
-        <w:t>4371197245 :</w:t>
-      </w:r>
-      <w:proofErr w:type="gramEnd"/>
-      <w:r>
-        <w:t xml:space="preserve"> </w:t>
+      <w:r>
+        <w:t xml:space="preserve">4371197245 : </w:t>
       </w:r>
       <w:r>
         <w:rPr>
@@ -1693,14 +1697,6 @@
         <w:t>Equal Contribution</w:t>
       </w:r>
     </w:p>
-    <w:p>
-      <w:pPr>
-        <w:rPr>
-          <w:color w:val="000000" w:themeColor="text1"/>
-        </w:rPr>
-      </w:pPr>
-    </w:p>
-    <w:p/>
     <w:p/>
     <w:sectPr>
       <w:pgSz w:w="11906" w:h="16838"/>

</xml_diff>

<commit_message>
memory change in summary
</commit_message>
<xml_diff>
--- a/Summary.docx
+++ b/Summary.docx
@@ -1354,6 +1354,9 @@
         <w:jc w:val="center"/>
       </w:pPr>
       <w:r>
+        <w:rPr>
+          <w:noProof/>
+        </w:rPr>
         <w:drawing>
           <wp:inline distT="0" distB="0" distL="0" distR="0" wp14:anchorId="14FADBAF" wp14:editId="2BD1AFC9">
             <wp:extent cx="3250167" cy="2452929"/>
@@ -1404,7 +1407,10 @@
         <w:t>Basic:</w:t>
       </w:r>
       <w:r>
-        <w:t xml:space="preserve"> Exponential</w:t>
+        <w:t xml:space="preserve"> </w:t>
+      </w:r>
+      <w:r>
+        <w:t>Polynomial</w:t>
       </w:r>
     </w:p>
     <w:p>
@@ -1429,10 +1435,26 @@
         <w:jc w:val="both"/>
       </w:pPr>
       <w:r>
-        <w:t>As we can see from the graph, the basic dynamic programming algorithm takes exponentially more memory as the problem size is increased because it requires to create a memorization table of size m*n whereas the efficient algorithm which uses a divide and conquer approach with dynamic programming, we will use</w:t>
-      </w:r>
-      <w:r>
-        <w:t xml:space="preserve"> only 2 * max(m,n) space which explains the linear memory growth.</w:t>
+        <w:t xml:space="preserve">As we can see from the graph, the basic dynamic programming algorithm takes </w:t>
+      </w:r>
+      <w:proofErr w:type="spellStart"/>
+      <w:r>
+        <w:t>polynomially</w:t>
+      </w:r>
+      <w:proofErr w:type="spellEnd"/>
+      <w:r>
+        <w:t xml:space="preserve"> more memory as the problem size is increased because it requires to create a memorization table of size m*n whereas the efficient algorithm which uses a divide and conquer approach with dynamic programming, we will use</w:t>
+      </w:r>
+      <w:r>
+        <w:t xml:space="preserve"> only 2 * max(</w:t>
+      </w:r>
+      <w:proofErr w:type="spellStart"/>
+      <w:r>
+        <w:t>m,n</w:t>
+      </w:r>
+      <w:proofErr w:type="spellEnd"/>
+      <w:r>
+        <w:t>) space which explains the linear memory growth.</w:t>
       </w:r>
     </w:p>
     <w:p>
@@ -1550,19 +1572,43 @@
         <w:jc w:val="both"/>
       </w:pPr>
       <w:r>
-        <w:t xml:space="preserve">We can see from the graph that the time taken for the both the basic and space efficient algorithms show an </w:t>
+        <w:t xml:space="preserve">We can see from the graph that the time taken for the both the basic and space efficient algorithms show a </w:t>
       </w:r>
       <w:r>
         <w:t xml:space="preserve">polynomial </w:t>
       </w:r>
       <w:r>
-        <w:t>exponent</w:t>
-      </w:r>
-      <w:r>
-        <w:t>ial</w:t>
-      </w:r>
-      <w:r>
-        <w:t xml:space="preserve"> increasing time as the input size is increased. Both algorithms take O(mn) time but the divide and conquer approach actually takes 2*mn time whereas the basic implementation takes mn time. Therefore, the space efficient implementation should twice the time taken by the basic implementation. This can be seen in the graph above. </w:t>
+        <w:t>increasing time as the input size is increased. Both algorithms take O(m</w:t>
+      </w:r>
+      <w:r>
+        <w:t>*</w:t>
+      </w:r>
+      <w:r>
+        <w:t>n) time but the divide and conquer approach actually takes 2*</w:t>
+      </w:r>
+      <w:r>
+        <w:t>(</w:t>
+      </w:r>
+      <w:r>
+        <w:t>m</w:t>
+      </w:r>
+      <w:r>
+        <w:t>*</w:t>
+      </w:r>
+      <w:r>
+        <w:t>n</w:t>
+      </w:r>
+      <w:r>
+        <w:t>)</w:t>
+      </w:r>
+      <w:r>
+        <w:t xml:space="preserve"> time whereas the basic implementation takes m</w:t>
+      </w:r>
+      <w:r>
+        <w:t>*</w:t>
+      </w:r>
+      <w:r>
+        <w:t xml:space="preserve">n time. Therefore, the space efficient implementation should twice the time taken by the basic implementation. This can be seen in the graph above. </w:t>
       </w:r>
     </w:p>
     <w:p/>

</xml_diff>